<commit_message>
minor change on ARIMA
</commit_message>
<xml_diff>
--- a/Theory/Arima Model and forecasting.docx
+++ b/Theory/Arima Model and forecasting.docx
@@ -869,7 +869,21 @@
         <w:rPr>
           <w:lang w:val="en-GB"/>
         </w:rPr>
-        <w:t>Chateau (categorical value: this is the name of the chateau where the wine was produced. A categorical value can assume only some  fixed values)</w:t>
+        <w:t xml:space="preserve">Chateau (categorical value: this is the name of the chateau where the wine was produced. A categorical value can assume only </w:t>
+      </w:r>
+      <w:proofErr w:type="gramStart"/>
+      <w:r>
+        <w:rPr>
+          <w:lang w:val="en-GB"/>
+        </w:rPr>
+        <w:t>some  fixed</w:t>
+      </w:r>
+      <w:proofErr w:type="gramEnd"/>
+      <w:r>
+        <w:rPr>
+          <w:lang w:val="en-GB"/>
+        </w:rPr>
+        <w:t xml:space="preserve"> values)</w:t>
       </w:r>
     </w:p>
     <w:p>
@@ -1106,7 +1120,27 @@
           <w:szCs w:val="18"/>
           <w:lang w:val="en-GB"/>
         </w:rPr>
-        <w:t>(Intercept)            -5191.3914  1405.3794  -3.694 0.000820 ***</w:t>
+        <w:t>(</w:t>
+      </w:r>
+      <w:proofErr w:type="gramStart"/>
+      <w:r>
+        <w:rPr>
+          <w:color w:val="000099"/>
+          <w:sz w:val="18"/>
+          <w:szCs w:val="18"/>
+          <w:lang w:val="en-GB"/>
+        </w:rPr>
+        <w:t xml:space="preserve">Intercept)   </w:t>
+      </w:r>
+      <w:proofErr w:type="gramEnd"/>
+      <w:r>
+        <w:rPr>
+          <w:color w:val="000099"/>
+          <w:sz w:val="18"/>
+          <w:szCs w:val="18"/>
+          <w:lang w:val="en-GB"/>
+        </w:rPr>
+        <w:t xml:space="preserve">         -5191.3914  1405.3794  -3.694 0.000820 ***</w:t>
       </w:r>
     </w:p>
     <w:p>
@@ -1204,7 +1238,27 @@
           <w:szCs w:val="18"/>
           <w:lang w:val="en-US"/>
         </w:rPr>
-        <w:t>HRAIN                     -1.8965     0.4753  -3.990 0.000360 ***</w:t>
+        <w:t xml:space="preserve">HRAIN                     -1.8965     </w:t>
+      </w:r>
+      <w:proofErr w:type="gramStart"/>
+      <w:r>
+        <w:rPr>
+          <w:color w:val="000099"/>
+          <w:sz w:val="18"/>
+          <w:szCs w:val="18"/>
+          <w:lang w:val="en-US"/>
+        </w:rPr>
+        <w:t>0.4753  -</w:t>
+      </w:r>
+      <w:proofErr w:type="gramEnd"/>
+      <w:r>
+        <w:rPr>
+          <w:color w:val="000099"/>
+          <w:sz w:val="18"/>
+          <w:szCs w:val="18"/>
+          <w:lang w:val="en-US"/>
+        </w:rPr>
+        <w:t>3.990 0.000360 ***</w:t>
       </w:r>
     </w:p>
     <w:p>
@@ -1287,6 +1341,7 @@
         <w:t xml:space="preserve"> </w:t>
       </w:r>
       <w:proofErr w:type="spellStart"/>
+      <w:proofErr w:type="gramStart"/>
       <w:r>
         <w:rPr>
           <w:color w:val="000099"/>
@@ -1304,7 +1359,17 @@
           <w:szCs w:val="18"/>
           <w:lang w:val="en-US"/>
         </w:rPr>
-        <w:t xml:space="preserve">  -336.9234   130.7021  -2.578 0.014753 *  </w:t>
+        <w:t xml:space="preserve">  -</w:t>
+      </w:r>
+      <w:proofErr w:type="gramEnd"/>
+      <w:r>
+        <w:rPr>
+          <w:color w:val="000099"/>
+          <w:sz w:val="18"/>
+          <w:szCs w:val="18"/>
+          <w:lang w:val="en-US"/>
+        </w:rPr>
+        <w:t xml:space="preserve">336.9234   130.7021  -2.578 0.014753 *  </w:t>
       </w:r>
     </w:p>
     <w:p>
@@ -1344,7 +1409,27 @@
           <w:szCs w:val="18"/>
           <w:lang w:val="en-US"/>
         </w:rPr>
-        <w:t xml:space="preserve">            -70.7367   128.0801  -0.552 0.584590    </w:t>
+        <w:t xml:space="preserve">            -70.7367   </w:t>
+      </w:r>
+      <w:proofErr w:type="gramStart"/>
+      <w:r>
+        <w:rPr>
+          <w:color w:val="000099"/>
+          <w:sz w:val="18"/>
+          <w:szCs w:val="18"/>
+          <w:lang w:val="en-US"/>
+        </w:rPr>
+        <w:t>128.0801  -</w:t>
+      </w:r>
+      <w:proofErr w:type="gramEnd"/>
+      <w:r>
+        <w:rPr>
+          <w:color w:val="000099"/>
+          <w:sz w:val="18"/>
+          <w:szCs w:val="18"/>
+          <w:lang w:val="en-US"/>
+        </w:rPr>
+        <w:t xml:space="preserve">0.552 0.584590    </w:t>
       </w:r>
     </w:p>
     <w:p>
@@ -1384,7 +1469,27 @@
           <w:szCs w:val="18"/>
           <w:lang w:val="en-US"/>
         </w:rPr>
-        <w:t xml:space="preserve">            -27.4525   136.1005  -0.202 0.841422    </w:t>
+        <w:t xml:space="preserve">            -27.4525   </w:t>
+      </w:r>
+      <w:proofErr w:type="gramStart"/>
+      <w:r>
+        <w:rPr>
+          <w:color w:val="000099"/>
+          <w:sz w:val="18"/>
+          <w:szCs w:val="18"/>
+          <w:lang w:val="en-US"/>
+        </w:rPr>
+        <w:t>136.1005  -</w:t>
+      </w:r>
+      <w:proofErr w:type="gramEnd"/>
+      <w:r>
+        <w:rPr>
+          <w:color w:val="000099"/>
+          <w:sz w:val="18"/>
+          <w:szCs w:val="18"/>
+          <w:lang w:val="en-US"/>
+        </w:rPr>
+        <w:t xml:space="preserve">0.202 0.841422    </w:t>
       </w:r>
     </w:p>
     <w:p>
@@ -1424,7 +1529,27 @@
           <w:szCs w:val="18"/>
           <w:lang w:val="en-US"/>
         </w:rPr>
-        <w:t xml:space="preserve">         -365.6623   140.1642  -2.609 0.013698 *  </w:t>
+        <w:t xml:space="preserve">         -365.6623   </w:t>
+      </w:r>
+      <w:proofErr w:type="gramStart"/>
+      <w:r>
+        <w:rPr>
+          <w:color w:val="000099"/>
+          <w:sz w:val="18"/>
+          <w:szCs w:val="18"/>
+          <w:lang w:val="en-US"/>
+        </w:rPr>
+        <w:t>140.1642  -</w:t>
+      </w:r>
+      <w:proofErr w:type="gramEnd"/>
+      <w:r>
+        <w:rPr>
+          <w:color w:val="000099"/>
+          <w:sz w:val="18"/>
+          <w:szCs w:val="18"/>
+          <w:lang w:val="en-US"/>
+        </w:rPr>
+        <w:t xml:space="preserve">2.609 0.013698 *  </w:t>
       </w:r>
     </w:p>
     <w:p>
@@ -1484,7 +1609,27 @@
           <w:szCs w:val="18"/>
           <w:lang w:val="en-GB"/>
         </w:rPr>
-        <w:t xml:space="preserve">   -283.3606   120.9652  -2.342 0.025538 *  </w:t>
+        <w:t xml:space="preserve">   -283.3606   </w:t>
+      </w:r>
+      <w:proofErr w:type="gramStart"/>
+      <w:r>
+        <w:rPr>
+          <w:color w:val="000099"/>
+          <w:sz w:val="18"/>
+          <w:szCs w:val="18"/>
+          <w:lang w:val="en-GB"/>
+        </w:rPr>
+        <w:t>120.9652  -</w:t>
+      </w:r>
+      <w:proofErr w:type="gramEnd"/>
+      <w:r>
+        <w:rPr>
+          <w:color w:val="000099"/>
+          <w:sz w:val="18"/>
+          <w:szCs w:val="18"/>
+          <w:lang w:val="en-GB"/>
+        </w:rPr>
+        <w:t xml:space="preserve">2.342 0.025538 *  </w:t>
       </w:r>
     </w:p>
     <w:p>
@@ -2803,7 +2948,23 @@
           <w:rStyle w:val="EvidenziatoCarattere"/>
           <w:lang w:val="en-GB"/>
         </w:rPr>
-        <w:t>a time series of the difference between an observed value and a predicted value, from a time series model, at a particular time t.</w:t>
+        <w:t xml:space="preserve">a time series of the difference between an observed value and a predicted value, from a time series model, at a </w:t>
+      </w:r>
+      <w:proofErr w:type="gramStart"/>
+      <w:r>
+        <w:rPr>
+          <w:rStyle w:val="EvidenziatoCarattere"/>
+          <w:lang w:val="en-GB"/>
+        </w:rPr>
+        <w:t>particular time</w:t>
+      </w:r>
+      <w:proofErr w:type="gramEnd"/>
+      <w:r>
+        <w:rPr>
+          <w:rStyle w:val="EvidenziatoCarattere"/>
+          <w:lang w:val="en-GB"/>
+        </w:rPr>
+        <w:t> t.</w:t>
       </w:r>
     </w:p>
     <w:p>
@@ -3756,6 +3917,7 @@
         <w:t>the autogressive model is an extension of the random walk, so this makes sense</w:t>
       </w:r>
     </w:p>
+    <w:p/>
     <w:p>
       <w:pPr>
         <w:pStyle w:val="Titolo3"/>
@@ -3808,7 +3970,6 @@
           <w:rStyle w:val="EvidenziatoCarattere"/>
           <w:lang w:val="en-GB"/>
         </w:rPr>
-        <w:lastRenderedPageBreak/>
         <w:t>One of the most important aspects of the AR(p) model is that it is not always stationary</w:t>
       </w:r>
       <w:r>
@@ -3863,11 +4024,19 @@
           <w:lang w:val="en-GB"/>
         </w:rPr>
       </w:pPr>
-      <w:r>
-        <w:rPr>
-          <w:lang w:val="en-GB"/>
-        </w:rPr>
-        <w:t>In order to determine whether an AR(p) process is stationary or not we need to solve the </w:t>
+      <w:proofErr w:type="gramStart"/>
+      <w:r>
+        <w:rPr>
+          <w:lang w:val="en-GB"/>
+        </w:rPr>
+        <w:t>In order to</w:t>
+      </w:r>
+      <w:proofErr w:type="gramEnd"/>
+      <w:r>
+        <w:rPr>
+          <w:lang w:val="en-GB"/>
+        </w:rPr>
+        <w:t xml:space="preserve"> determine whether an AR(p) process is stationary or not we need to solve the </w:t>
       </w:r>
       <w:r>
         <w:rPr>
@@ -3991,7 +4160,23 @@
           <w:rStyle w:val="EvidenziatoCarattere"/>
           <w:lang w:val="en-GB"/>
         </w:rPr>
-        <w:t>. In order for the particular autoregressive process to be stationary we need all of the absolute values of the roots of this equation to exceed unity</w:t>
+        <w:t xml:space="preserve">. </w:t>
+      </w:r>
+      <w:proofErr w:type="gramStart"/>
+      <w:r>
+        <w:rPr>
+          <w:rStyle w:val="EvidenziatoCarattere"/>
+          <w:lang w:val="en-GB"/>
+        </w:rPr>
+        <w:t>In order for</w:t>
+      </w:r>
+      <w:proofErr w:type="gramEnd"/>
+      <w:r>
+        <w:rPr>
+          <w:rStyle w:val="EvidenziatoCarattere"/>
+          <w:lang w:val="en-GB"/>
+        </w:rPr>
+        <w:t xml:space="preserve"> the particular autoregressive process to be stationary we need all of the absolute values of the roots of this equation to exceed unity</w:t>
       </w:r>
       <w:r>
         <w:rPr>
@@ -4024,13 +4209,23 @@
           <w:lang w:val="en-US" w:eastAsia="it-IT"/>
         </w:rPr>
       </w:pPr>
+      <w:proofErr w:type="gramStart"/>
       <w:r>
         <w:rPr>
           <w:rFonts w:eastAsia="Times New Roman" w:cstheme="minorHAnsi"/>
           <w:color w:val="272727"/>
           <w:lang w:val="en-US" w:eastAsia="it-IT"/>
         </w:rPr>
-        <w:t>Let's consider a few examples to make this idea concrete:</w:t>
+        <w:t>Let's</w:t>
+      </w:r>
+      <w:proofErr w:type="gramEnd"/>
+      <w:r>
+        <w:rPr>
+          <w:rFonts w:eastAsia="Times New Roman" w:cstheme="minorHAnsi"/>
+          <w:color w:val="272727"/>
+          <w:lang w:val="en-US" w:eastAsia="it-IT"/>
+        </w:rPr>
+        <w:t xml:space="preserve"> consider a few examples to make this idea concrete:</w:t>
       </w:r>
     </w:p>
     <w:p>
@@ -4065,7 +4260,25 @@
           <w:color w:val="272727"/>
           <w:lang w:val="en-US" w:eastAsia="it-IT"/>
         </w:rPr>
-        <w:t> - The AR(1) process with α1=1 has the characteristic equation θ=1−B. Clearly this has root B=1 and as such is </w:t>
+        <w:t xml:space="preserve"> - The </w:t>
+      </w:r>
+      <w:proofErr w:type="gramStart"/>
+      <w:r>
+        <w:rPr>
+          <w:rFonts w:eastAsia="Times New Roman" w:cstheme="minorHAnsi"/>
+          <w:color w:val="272727"/>
+          <w:lang w:val="en-US" w:eastAsia="it-IT"/>
+        </w:rPr>
+        <w:t>AR(</w:t>
+      </w:r>
+      <w:proofErr w:type="gramEnd"/>
+      <w:r>
+        <w:rPr>
+          <w:rFonts w:eastAsia="Times New Roman" w:cstheme="minorHAnsi"/>
+          <w:color w:val="272727"/>
+          <w:lang w:val="en-US" w:eastAsia="it-IT"/>
+        </w:rPr>
+        <w:t>1) process with α1=1 has the characteristic equation θ=1−B. Clearly this has root B=1 and as such is </w:t>
       </w:r>
       <w:r>
         <w:rPr>
@@ -4102,6 +4315,7 @@
           <w:lang w:val="en-US" w:eastAsia="it-IT"/>
         </w:rPr>
       </w:pPr>
+      <w:proofErr w:type="gramStart"/>
       <w:r>
         <w:rPr>
           <w:rFonts w:eastAsia="Times New Roman" w:cstheme="minorHAnsi"/>
@@ -4111,7 +4325,19 @@
           <w:bdr w:val="none" w:sz="0" w:space="0" w:color="auto" w:frame="1"/>
           <w:lang w:val="en-US" w:eastAsia="it-IT"/>
         </w:rPr>
-        <w:t>AR(1)</w:t>
+        <w:t>AR(</w:t>
+      </w:r>
+      <w:proofErr w:type="gramEnd"/>
+      <w:r>
+        <w:rPr>
+          <w:rFonts w:eastAsia="Times New Roman" w:cstheme="minorHAnsi"/>
+          <w:b/>
+          <w:bCs/>
+          <w:color w:val="272727"/>
+          <w:bdr w:val="none" w:sz="0" w:space="0" w:color="auto" w:frame="1"/>
+          <w:lang w:val="en-US" w:eastAsia="it-IT"/>
+        </w:rPr>
+        <w:t>1)</w:t>
       </w:r>
       <w:r>
         <w:rPr>
@@ -4144,7 +4370,23 @@
           <w:rStyle w:val="EvidenziatoCarattere"/>
           <w:lang w:val="en-US" w:eastAsia="it-IT"/>
         </w:rPr>
-        <w:t>B=4&gt;1 and so this particular AR(1) process is stationary</w:t>
+        <w:t xml:space="preserve">B=4&gt;1 and so this particular </w:t>
+      </w:r>
+      <w:proofErr w:type="gramStart"/>
+      <w:r>
+        <w:rPr>
+          <w:rStyle w:val="EvidenziatoCarattere"/>
+          <w:lang w:val="en-US" w:eastAsia="it-IT"/>
+        </w:rPr>
+        <w:t>AR(</w:t>
+      </w:r>
+      <w:proofErr w:type="gramEnd"/>
+      <w:r>
+        <w:rPr>
+          <w:rStyle w:val="EvidenziatoCarattere"/>
+          <w:lang w:val="en-US" w:eastAsia="it-IT"/>
+        </w:rPr>
+        <w:t>1) process is stationary</w:t>
       </w:r>
       <w:r>
         <w:rPr>
@@ -4170,6 +4412,7 @@
           <w:lang w:val="en-US" w:eastAsia="it-IT"/>
         </w:rPr>
       </w:pPr>
+      <w:proofErr w:type="gramStart"/>
       <w:r>
         <w:rPr>
           <w:rFonts w:eastAsia="Times New Roman" w:cstheme="minorHAnsi"/>
@@ -4179,7 +4422,19 @@
           <w:bdr w:val="none" w:sz="0" w:space="0" w:color="auto" w:frame="1"/>
           <w:lang w:val="en-US" w:eastAsia="it-IT"/>
         </w:rPr>
-        <w:t>AR(2)</w:t>
+        <w:t>AR(</w:t>
+      </w:r>
+      <w:proofErr w:type="gramEnd"/>
+      <w:r>
+        <w:rPr>
+          <w:rFonts w:eastAsia="Times New Roman" w:cstheme="minorHAnsi"/>
+          <w:b/>
+          <w:bCs/>
+          <w:color w:val="272727"/>
+          <w:bdr w:val="none" w:sz="0" w:space="0" w:color="auto" w:frame="1"/>
+          <w:lang w:val="en-US" w:eastAsia="it-IT"/>
+        </w:rPr>
+        <w:t>2)</w:t>
       </w:r>
       <w:r>
         <w:rPr>
@@ -4240,7 +4495,23 @@
           <w:rStyle w:val="EvidenziatoCarattere"/>
           <w:lang w:val="en-US" w:eastAsia="it-IT"/>
         </w:rPr>
-        <w:t>−12(B−1)(B+2)=0</w:t>
+        <w:t>−12(B−</w:t>
+      </w:r>
+      <w:proofErr w:type="gramStart"/>
+      <w:r>
+        <w:rPr>
+          <w:rStyle w:val="EvidenziatoCarattere"/>
+          <w:lang w:val="en-US" w:eastAsia="it-IT"/>
+        </w:rPr>
+        <w:t>1)(</w:t>
+      </w:r>
+      <w:proofErr w:type="gramEnd"/>
+      <w:r>
+        <w:rPr>
+          <w:rStyle w:val="EvidenziatoCarattere"/>
+          <w:lang w:val="en-US" w:eastAsia="it-IT"/>
+        </w:rPr>
+        <w:t>B+2)=0</w:t>
       </w:r>
       <w:r>
         <w:rPr>
@@ -4485,6 +4756,7 @@
         <w:rPr>
           <w:lang w:val="en-GB"/>
         </w:rPr>
+        <w:lastRenderedPageBreak/>
         <w:t>p-value &lt;= 0.05: Reject the null hypothesis (H0), the data does not have a unit root and is stationary.</w:t>
       </w:r>
     </w:p>
@@ -4516,7 +4788,6 @@
           <w:color w:val="272727"/>
           <w:lang w:val="en-US" w:eastAsia="it-IT"/>
         </w:rPr>
-        <w:lastRenderedPageBreak/>
         <w:t>Moving Average Model of order q</w:t>
       </w:r>
     </w:p>
@@ -4889,6 +5160,7 @@
         <w:t>ARMA(</w:t>
       </w:r>
       <w:proofErr w:type="spellStart"/>
+      <w:proofErr w:type="gramStart"/>
       <w:r>
         <w:rPr>
           <w:shd w:val="clear" w:color="auto" w:fill="FFFFFF"/>
@@ -4897,6 +5169,7 @@
         <w:t>p,q</w:t>
       </w:r>
       <w:proofErr w:type="spellEnd"/>
+      <w:proofErr w:type="gramEnd"/>
       <w:r>
         <w:rPr>
           <w:shd w:val="clear" w:color="auto" w:fill="FFFFFF"/>
@@ -4960,12 +5233,21 @@
         <w:t>ARIMA(</w:t>
       </w:r>
       <w:proofErr w:type="spellStart"/>
-      <w:r>
-        <w:rPr>
-          <w:shd w:val="clear" w:color="auto" w:fill="FFFFFF"/>
-          <w:lang w:val="en-US"/>
-        </w:rPr>
-        <w:t>p,d,q</w:t>
+      <w:proofErr w:type="gramStart"/>
+      <w:r>
+        <w:rPr>
+          <w:shd w:val="clear" w:color="auto" w:fill="FFFFFF"/>
+          <w:lang w:val="en-US"/>
+        </w:rPr>
+        <w:t>p,d</w:t>
+      </w:r>
+      <w:proofErr w:type="gramEnd"/>
+      <w:r>
+        <w:rPr>
+          <w:shd w:val="clear" w:color="auto" w:fill="FFFFFF"/>
+          <w:lang w:val="en-US"/>
+        </w:rPr>
+        <w:t>,q</w:t>
       </w:r>
       <w:proofErr w:type="spellEnd"/>
       <w:r>
@@ -5056,7 +5338,27 @@
           <w:shd w:val="clear" w:color="auto" w:fill="FFFFFF"/>
           <w:lang w:val="en-US"/>
         </w:rPr>
-        <w:t>Choosing the Best ARMA(p,q) Model</w:t>
+        <w:t>Choosing the Best ARMA(</w:t>
+      </w:r>
+      <w:proofErr w:type="gramStart"/>
+      <w:r>
+        <w:rPr>
+          <w:b/>
+          <w:bCs/>
+          <w:shd w:val="clear" w:color="auto" w:fill="FFFFFF"/>
+          <w:lang w:val="en-US"/>
+        </w:rPr>
+        <w:t>p,q</w:t>
+      </w:r>
+      <w:proofErr w:type="gramEnd"/>
+      <w:r>
+        <w:rPr>
+          <w:b/>
+          <w:bCs/>
+          <w:shd w:val="clear" w:color="auto" w:fill="FFFFFF"/>
+          <w:lang w:val="en-US"/>
+        </w:rPr>
+        <w:t>) Model</w:t>
       </w:r>
     </w:p>
     <w:p>
@@ -5164,9 +5466,11 @@
           <w:rStyle w:val="EvidenziatoCarattere"/>
           <w:lang w:val="en-GB"/>
         </w:rPr>
+        <w:lastRenderedPageBreak/>
         <w:t>To show this method we are going to firstly simulate a particular ARMA(</w:t>
       </w:r>
       <w:proofErr w:type="spellStart"/>
+      <w:proofErr w:type="gramStart"/>
       <w:r>
         <w:rPr>
           <w:rStyle w:val="EvidenziatoCarattere"/>
@@ -5175,6 +5479,7 @@
         <w:t>p,q</w:t>
       </w:r>
       <w:proofErr w:type="spellEnd"/>
+      <w:proofErr w:type="gramEnd"/>
       <w:r>
         <w:rPr>
           <w:rStyle w:val="EvidenziatoCarattere"/>
@@ -5189,6 +5494,7 @@
         </w:rPr>
         <w:t>. We will then loop over all pairwise values of p</w:t>
       </w:r>
+      <w:proofErr w:type="gramStart"/>
       <w:r>
         <w:rPr>
           <w:rFonts w:ascii="Cambria Math" w:hAnsi="Cambria Math" w:cs="Cambria Math"/>
@@ -5202,7 +5508,15 @@
           <w:shd w:val="clear" w:color="auto" w:fill="FFFFFF"/>
           <w:lang w:val="en-GB"/>
         </w:rPr>
-        <w:t>{0,1,2,3,4} and q</w:t>
+        <w:t>{</w:t>
+      </w:r>
+      <w:proofErr w:type="gramEnd"/>
+      <w:r>
+        <w:rPr>
+          <w:shd w:val="clear" w:color="auto" w:fill="FFFFFF"/>
+          <w:lang w:val="en-GB"/>
+        </w:rPr>
+        <w:t>0,1,2,3,4} and q</w:t>
       </w:r>
       <w:r>
         <w:rPr>
@@ -5251,7 +5565,6 @@
         <w:rPr>
           <w:shd w:val="clear" w:color="auto" w:fill="FFFFFF"/>
         </w:rPr>
-        <w:lastRenderedPageBreak/>
         <w:t>Pick model with the lowest AIC (to see best in the subset)</w:t>
       </w:r>
     </w:p>
@@ -5406,6 +5719,7 @@
         <w:t> independent at the 95% level and thus an ARMA(</w:t>
       </w:r>
       <w:proofErr w:type="spellStart"/>
+      <w:proofErr w:type="gramStart"/>
       <w:r>
         <w:rPr>
           <w:shd w:val="clear" w:color="auto" w:fill="FFFFFF"/>
@@ -5428,6 +5742,7 @@
         <w:t>q</w:t>
       </w:r>
       <w:proofErr w:type="spellEnd"/>
+      <w:proofErr w:type="gramEnd"/>
       <w:r>
         <w:rPr>
           <w:shd w:val="clear" w:color="auto" w:fill="FFFFFF"/>
@@ -5898,6 +6213,7 @@
         <w:t xml:space="preserve">Using PACF for defining </w:t>
       </w:r>
       <w:proofErr w:type="spellStart"/>
+      <w:proofErr w:type="gramStart"/>
       <w:r>
         <w:rPr>
           <w:b/>
@@ -5908,6 +6224,7 @@
         <w:t>p,q</w:t>
       </w:r>
       <w:proofErr w:type="spellEnd"/>
+      <w:proofErr w:type="gramEnd"/>
       <w:r>
         <w:rPr>
           <w:b/>
@@ -6086,6 +6403,7 @@
           <w:shd w:val="clear" w:color="auto" w:fill="FFFFFF"/>
           <w:lang w:val="en-GB"/>
         </w:rPr>
+        <w:lastRenderedPageBreak/>
         <w:t xml:space="preserve">Confidence intervals are drawn as a cone. By default, this is set to a </w:t>
       </w:r>
       <w:r>
@@ -6157,7 +6475,6 @@
         <w:rPr>
           <w:noProof/>
         </w:rPr>
-        <w:lastRenderedPageBreak/>
         <w:drawing>
           <wp:inline distT="0" distB="0" distL="0" distR="0" wp14:anchorId="7C04FC05" wp14:editId="4C713B24">
             <wp:extent cx="2938780" cy="2322850"/>
@@ -6377,6 +6694,7 @@
         <w:rPr>
           <w:noProof/>
         </w:rPr>
+        <w:lastRenderedPageBreak/>
         <w:drawing>
           <wp:inline distT="0" distB="0" distL="0" distR="0" wp14:anchorId="32B762BB" wp14:editId="5B23355D">
             <wp:extent cx="3216264" cy="2412365"/>
@@ -6454,7 +6772,6 @@
           <w:shd w:val="clear" w:color="auto" w:fill="FFFFFF"/>
           <w:lang w:val="en-GB"/>
         </w:rPr>
-        <w:lastRenderedPageBreak/>
         <w:t>ARIMA(p,1,0) where p = #lags</w:t>
       </w:r>
     </w:p>
@@ -6688,7 +7005,17 @@
           <w:sz w:val="17"/>
           <w:szCs w:val="17"/>
         </w:rPr>
-        <w:t>Most statistical tests begin by identifying a null hypothesis. The null hypothesis for pattern analysis tools essentially states that there is no spatial pattern among the features, or among the values associated with the features, in the study area -- said another way: the expected pattern is just one of the many possible versions of complete spatial randomness. The Z score is a test of statistical significance that helps you decide whether or not to reject the null hypothesis. The p-value is the probability that you have falsely rejected the null hypothesis.</w:t>
+        <w:t xml:space="preserve">Most statistical tests begin by identifying a null hypothesis. The null hypothesis for pattern analysis tools essentially states that there is no spatial pattern among the features, or among the values associated with the </w:t>
+      </w:r>
+      <w:r>
+        <w:rPr>
+          <w:rFonts w:ascii="Verdana" w:hAnsi="Verdana"/>
+          <w:color w:val="000000"/>
+          <w:sz w:val="17"/>
+          <w:szCs w:val="17"/>
+        </w:rPr>
+        <w:lastRenderedPageBreak/>
+        <w:t>features, in the study area -- said another way: the expected pattern is just one of the many possible versions of complete spatial randomness. The Z score is a test of statistical significance that helps you decide whether or not to reject the null hypothesis. The p-value is the probability that you have falsely rejected the null hypothesis.</w:t>
       </w:r>
     </w:p>
     <w:p>
@@ -6727,7 +7054,6 @@
           <w:sz w:val="17"/>
           <w:szCs w:val="17"/>
         </w:rPr>
-        <w:lastRenderedPageBreak/>
         <w:drawing>
           <wp:inline distT="0" distB="0" distL="0" distR="0" wp14:anchorId="7C3A3F34" wp14:editId="4A57BCF2">
             <wp:extent cx="4427220" cy="2644140"/>

</xml_diff>